<commit_message>
defect log, project report and test report updated
</commit_message>
<xml_diff>
--- a/Main_Project_Report.docx
+++ b/Main_Project_Report.docx
@@ -73,13 +73,8 @@
             <w:tcW w:w="6115" w:type="dxa"/>
           </w:tcPr>
           <w:p>
-            <w:proofErr w:type="spellStart"/>
-            <w:r>
-              <w:t>Debashis</w:t>
-            </w:r>
-            <w:proofErr w:type="spellEnd"/>
-            <w:r>
-              <w:t xml:space="preserve"> Roy</w:t>
+            <w:r>
+              <w:t>Debashis Roy</w:t>
             </w:r>
           </w:p>
         </w:tc>
@@ -107,6 +102,7 @@
         </w:tc>
       </w:tr>
     </w:tbl>
+    <w:p/>
     <w:p/>
     <w:tbl>
       <w:tblPr>
@@ -119,6 +115,7 @@
         <w:gridCol w:w="1620"/>
         <w:gridCol w:w="1800"/>
         <w:gridCol w:w="2065"/>
+        <w:gridCol w:w="2065"/>
       </w:tblGrid>
       <w:tr>
         <w:tc>
@@ -157,6 +154,16 @@
           </w:tcPr>
           <w:p>
             <w:r>
+              <w:t>Project Environment</w:t>
+            </w:r>
+          </w:p>
+        </w:tc>
+        <w:tc>
+          <w:tcPr>
+            <w:tcW w:w="2065" w:type="dxa"/>
+          </w:tcPr>
+          <w:p>
+            <w:r>
               <w:t>Tools used</w:t>
             </w:r>
           </w:p>
@@ -199,12 +206,59 @@
           </w:tcPr>
           <w:p>
             <w:r>
+              <w:t>Windows 10</w:t>
+            </w:r>
+            <w:r>
+              <w:t>, Chrome</w:t>
+            </w:r>
+          </w:p>
+        </w:tc>
+        <w:tc>
+          <w:tcPr>
+            <w:tcW w:w="2065" w:type="dxa"/>
+          </w:tcPr>
+          <w:p>
+            <w:r>
               <w:t>Selenium Eclipse</w:t>
             </w:r>
           </w:p>
         </w:tc>
       </w:tr>
     </w:tbl>
+    <w:p/>
+    <w:p/>
+    <w:p>
+      <w:pPr>
+        <w:pStyle w:val="Heading1"/>
+        <w:rPr>
+          <w:b/>
+          <w:bCs/>
+        </w:rPr>
+      </w:pPr>
+      <w:r>
+        <w:rPr>
+          <w:b/>
+          <w:bCs/>
+        </w:rPr>
+        <w:t>Acknowledgements</w:t>
+      </w:r>
+    </w:p>
+    <w:p>
+      <w:r>
+        <w:t>I am greatly indebted to TCS for providing the opportunity to take part in the internship and get a hands-on understanding on industry expectations when handling testing and also for the guidance and detailed instructions provided through the TCS iON portal which makes attending each step of the internship very clear.</w:t>
+      </w:r>
+    </w:p>
+    <w:p>
+      <w:r>
+        <w:t xml:space="preserve">I would like to express my special gratitude and thanks to my industry mentor for </w:t>
+      </w:r>
+      <w:r>
+        <w:t>taking the time to review the reports daily and providing feedback and also to the RIO support team for their quick response and fixes to issues with testing website</w:t>
+      </w:r>
+      <w:r>
+        <w:t>.</w:t>
+      </w:r>
+    </w:p>
     <w:p/>
     <w:p>
       <w:pPr>
@@ -222,20 +276,10 @@
         <w:t>Objective</w:t>
       </w:r>
     </w:p>
-    <w:p/>
     <w:p>
       <w:r>
-        <w:t xml:space="preserve">The objective of the project is to perform automated function testing using Selenium </w:t>
+        <w:t xml:space="preserve">The objective of the project is to perform automated function testing using Selenium Webdriver for the site </w:t>
       </w:r>
-      <w:proofErr w:type="spellStart"/>
-      <w:r>
-        <w:t>Webdriver</w:t>
-      </w:r>
-      <w:proofErr w:type="spellEnd"/>
-      <w:r>
-        <w:t xml:space="preserve"> for the site </w:t>
-      </w:r>
-      <w:proofErr w:type="spellStart"/>
       <w:r>
         <w:rPr>
           <w:b/>
@@ -243,7 +287,6 @@
         </w:rPr>
         <w:t>PHPTRAVELS.NET</w:t>
       </w:r>
-      <w:proofErr w:type="spellEnd"/>
       <w:r>
         <w:rPr>
           <w:b/>
@@ -252,15 +295,7 @@
         <w:t xml:space="preserve">. </w:t>
       </w:r>
       <w:r>
-        <w:t xml:space="preserve">Design the function testing project using java-based Selenium </w:t>
-      </w:r>
-      <w:proofErr w:type="spellStart"/>
-      <w:r>
-        <w:t>Webdriver</w:t>
-      </w:r>
-      <w:proofErr w:type="spellEnd"/>
-      <w:r>
-        <w:t xml:space="preserve"> API. End-to-end functional testing will be conducted on all web elements as per the test requirements and appropriate test design and test case templates will be prepared along with defect log.</w:t>
+        <w:t>Design the function testing project using java-based Selenium Webdriver API. End-to-end functional testing will be conducted on all web elements as per the test requirements and appropriate test design and test case templates will be prepared along with defect log.</w:t>
       </w:r>
     </w:p>
     <w:p/>
@@ -280,7 +315,6 @@
         <w:t>Approach</w:t>
       </w:r>
     </w:p>
-    <w:p/>
     <w:p>
       <w:r>
         <w:t xml:space="preserve">Testing will be conducted on the site for the </w:t>
@@ -301,6 +335,9 @@
         <w:t>The automated test cases will be controlled by Test Design, Test Scenario and Test Cases. Defects identified at different stages of testing will be logged with steps to retrace error for developer correction.</w:t>
       </w:r>
     </w:p>
+    <w:p/>
+    <w:p/>
+    <w:p/>
     <w:p/>
     <w:p>
       <w:pPr>
@@ -371,8 +408,6 @@
     </w:p>
     <w:p/>
     <w:p/>
-    <w:p/>
-    <w:p/>
     <w:p>
       <w:pPr>
         <w:pStyle w:val="Heading1"/>
@@ -732,7 +767,6 @@
                 <w:lang w:val="en-IN" w:eastAsia="en-IN"/>
               </w:rPr>
             </w:pPr>
-            <w:proofErr w:type="spellStart"/>
             <w:r>
               <w:rPr>
                 <w:rFonts w:ascii="Arial" w:eastAsia="Times New Roman" w:hAnsi="Arial" w:cs="Arial"/>
@@ -743,7 +777,6 @@
               </w:rPr>
               <w:t>REQ1</w:t>
             </w:r>
-            <w:proofErr w:type="spellEnd"/>
           </w:p>
         </w:tc>
         <w:tc>
@@ -940,7 +973,6 @@
                 <w:lang w:val="en-IN" w:eastAsia="en-IN"/>
               </w:rPr>
             </w:pPr>
-            <w:proofErr w:type="spellStart"/>
             <w:r>
               <w:rPr>
                 <w:rFonts w:ascii="Arial" w:eastAsia="Times New Roman" w:hAnsi="Arial" w:cs="Arial"/>
@@ -951,7 +983,6 @@
               </w:rPr>
               <w:t>REQ2</w:t>
             </w:r>
-            <w:proofErr w:type="spellEnd"/>
           </w:p>
         </w:tc>
         <w:tc>
@@ -1138,7 +1169,6 @@
                 <w:lang w:val="en-IN" w:eastAsia="en-IN"/>
               </w:rPr>
             </w:pPr>
-            <w:proofErr w:type="spellStart"/>
             <w:r>
               <w:rPr>
                 <w:rFonts w:ascii="Arial" w:eastAsia="Times New Roman" w:hAnsi="Arial" w:cs="Arial"/>
@@ -1149,7 +1179,6 @@
               </w:rPr>
               <w:t>REQ3</w:t>
             </w:r>
-            <w:proofErr w:type="spellEnd"/>
           </w:p>
         </w:tc>
         <w:tc>
@@ -1336,7 +1365,6 @@
                 <w:lang w:val="en-IN" w:eastAsia="en-IN"/>
               </w:rPr>
             </w:pPr>
-            <w:proofErr w:type="spellStart"/>
             <w:r>
               <w:rPr>
                 <w:rFonts w:ascii="Arial" w:eastAsia="Times New Roman" w:hAnsi="Arial" w:cs="Arial"/>
@@ -1347,7 +1375,6 @@
               </w:rPr>
               <w:t>REQ4</w:t>
             </w:r>
-            <w:proofErr w:type="spellEnd"/>
           </w:p>
         </w:tc>
         <w:tc>
@@ -1534,7 +1561,6 @@
                 <w:lang w:val="en-IN" w:eastAsia="en-IN"/>
               </w:rPr>
             </w:pPr>
-            <w:proofErr w:type="spellStart"/>
             <w:r>
               <w:rPr>
                 <w:rFonts w:ascii="Arial" w:eastAsia="Times New Roman" w:hAnsi="Arial" w:cs="Arial"/>
@@ -1545,7 +1571,6 @@
               </w:rPr>
               <w:t>REQ5</w:t>
             </w:r>
-            <w:proofErr w:type="spellEnd"/>
           </w:p>
         </w:tc>
         <w:tc>
@@ -1939,7 +1964,6 @@
                 <w:lang w:val="en-IN" w:eastAsia="en-IN"/>
               </w:rPr>
             </w:pPr>
-            <w:proofErr w:type="spellStart"/>
             <w:r>
               <w:rPr>
                 <w:rFonts w:ascii="Arial" w:eastAsia="Times New Roman" w:hAnsi="Arial" w:cs="Arial"/>
@@ -1960,7 +1984,6 @@
               </w:rPr>
               <w:t>1</w:t>
             </w:r>
-            <w:proofErr w:type="spellEnd"/>
           </w:p>
         </w:tc>
         <w:tc>
@@ -2157,7 +2180,6 @@
                 <w:lang w:val="en-IN" w:eastAsia="en-IN"/>
               </w:rPr>
             </w:pPr>
-            <w:proofErr w:type="spellStart"/>
             <w:r>
               <w:rPr>
                 <w:rFonts w:ascii="Arial" w:eastAsia="Times New Roman" w:hAnsi="Arial" w:cs="Arial"/>
@@ -2178,7 +2200,6 @@
               </w:rPr>
               <w:t>2</w:t>
             </w:r>
-            <w:proofErr w:type="spellEnd"/>
           </w:p>
         </w:tc>
         <w:tc>
@@ -2365,15 +2386,15 @@
                 <w:lang w:val="en-IN" w:eastAsia="en-IN"/>
               </w:rPr>
             </w:pPr>
-            <w:proofErr w:type="spellStart"/>
-            <w:r>
-              <w:rPr>
-                <w:rFonts w:ascii="Arial" w:eastAsia="Times New Roman" w:hAnsi="Arial" w:cs="Arial"/>
-                <w:color w:val="000000"/>
-                <w:sz w:val="20"/>
-                <w:szCs w:val="20"/>
-                <w:lang w:val="en-IN" w:eastAsia="en-IN"/>
-              </w:rPr>
+            <w:r>
+              <w:rPr>
+                <w:rFonts w:ascii="Arial" w:eastAsia="Times New Roman" w:hAnsi="Arial" w:cs="Arial"/>
+                <w:color w:val="000000"/>
+                <w:sz w:val="20"/>
+                <w:szCs w:val="20"/>
+                <w:lang w:val="en-IN" w:eastAsia="en-IN"/>
+              </w:rPr>
+              <w:lastRenderedPageBreak/>
               <w:t>REQ</w:t>
             </w:r>
             <w:r>
@@ -2386,7 +2407,6 @@
               </w:rPr>
               <w:t>3</w:t>
             </w:r>
-            <w:proofErr w:type="spellEnd"/>
           </w:p>
         </w:tc>
         <w:tc>
@@ -2573,7 +2593,6 @@
                 <w:lang w:val="en-IN" w:eastAsia="en-IN"/>
               </w:rPr>
             </w:pPr>
-            <w:proofErr w:type="spellStart"/>
             <w:r>
               <w:rPr>
                 <w:rFonts w:ascii="Arial" w:eastAsia="Times New Roman" w:hAnsi="Arial" w:cs="Arial"/>
@@ -2594,7 +2613,6 @@
               </w:rPr>
               <w:t>4</w:t>
             </w:r>
-            <w:proofErr w:type="spellEnd"/>
           </w:p>
         </w:tc>
         <w:tc>
@@ -2782,7 +2800,6 @@
                 <w:lang w:val="en-IN" w:eastAsia="en-IN"/>
               </w:rPr>
             </w:pPr>
-            <w:proofErr w:type="spellStart"/>
             <w:r>
               <w:rPr>
                 <w:rFonts w:ascii="Arial" w:eastAsia="Times New Roman" w:hAnsi="Arial" w:cs="Arial"/>
@@ -2803,7 +2820,6 @@
               </w:rPr>
               <w:t>5</w:t>
             </w:r>
-            <w:proofErr w:type="spellEnd"/>
           </w:p>
         </w:tc>
         <w:tc>
@@ -3379,7 +3395,6 @@
                 <w:lang w:val="en-IN" w:eastAsia="en-IN"/>
               </w:rPr>
             </w:pPr>
-            <w:proofErr w:type="spellStart"/>
             <w:r>
               <w:rPr>
                 <w:rFonts w:ascii="Arial" w:eastAsia="Times New Roman" w:hAnsi="Arial" w:cs="Arial"/>
@@ -3400,7 +3415,6 @@
               </w:rPr>
               <w:t>1</w:t>
             </w:r>
-            <w:proofErr w:type="spellEnd"/>
           </w:p>
         </w:tc>
         <w:tc>
@@ -3602,7 +3616,6 @@
                 <w:lang w:val="en-IN" w:eastAsia="en-IN"/>
               </w:rPr>
             </w:pPr>
-            <w:proofErr w:type="spellStart"/>
             <w:r>
               <w:rPr>
                 <w:rFonts w:ascii="Arial" w:eastAsia="Times New Roman" w:hAnsi="Arial" w:cs="Arial"/>
@@ -3623,7 +3636,6 @@
               </w:rPr>
               <w:t>2</w:t>
             </w:r>
-            <w:proofErr w:type="spellEnd"/>
           </w:p>
         </w:tc>
         <w:tc>
@@ -3746,18 +3758,7 @@
                 <w:szCs w:val="20"/>
                 <w:lang w:val="en-IN" w:eastAsia="en-IN"/>
               </w:rPr>
-              <w:t xml:space="preserve"> Bookings page and invoice for </w:t>
-            </w:r>
-            <w:r>
-              <w:rPr>
-                <w:rFonts w:ascii="Arial" w:eastAsia="Times New Roman" w:hAnsi="Arial" w:cs="Arial"/>
-                <w:color w:val="000000"/>
-                <w:sz w:val="20"/>
-                <w:szCs w:val="20"/>
-                <w:lang w:val="en-IN" w:eastAsia="en-IN"/>
-              </w:rPr>
-              <w:lastRenderedPageBreak/>
-              <w:t>paid booking opened successfully</w:t>
+              <w:t xml:space="preserve"> Bookings page and invoice for paid booking opened successfully</w:t>
             </w:r>
           </w:p>
         </w:tc>
@@ -3794,7 +3795,6 @@
                 <w:szCs w:val="24"/>
                 <w:lang w:val="en-IN" w:eastAsia="en-IN"/>
               </w:rPr>
-              <w:lastRenderedPageBreak/>
               <w:t>Pass</w:t>
             </w:r>
           </w:p>
@@ -3827,7 +3827,6 @@
                 <w:lang w:val="en-IN" w:eastAsia="en-IN"/>
               </w:rPr>
             </w:pPr>
-            <w:proofErr w:type="spellStart"/>
             <w:r>
               <w:rPr>
                 <w:rFonts w:ascii="Arial" w:eastAsia="Times New Roman" w:hAnsi="Arial" w:cs="Arial"/>
@@ -3848,7 +3847,6 @@
               </w:rPr>
               <w:t>3</w:t>
             </w:r>
-            <w:proofErr w:type="spellEnd"/>
           </w:p>
         </w:tc>
         <w:tc>
@@ -4033,7 +4031,6 @@
                 <w:lang w:val="en-IN" w:eastAsia="en-IN"/>
               </w:rPr>
             </w:pPr>
-            <w:proofErr w:type="spellStart"/>
             <w:r>
               <w:rPr>
                 <w:rFonts w:ascii="Arial" w:eastAsia="Times New Roman" w:hAnsi="Arial" w:cs="Arial"/>
@@ -4054,7 +4051,6 @@
               </w:rPr>
               <w:t>4</w:t>
             </w:r>
-            <w:proofErr w:type="spellEnd"/>
           </w:p>
         </w:tc>
         <w:tc>
@@ -4239,7 +4235,6 @@
                 <w:lang w:val="en-IN" w:eastAsia="en-IN"/>
               </w:rPr>
             </w:pPr>
-            <w:proofErr w:type="spellStart"/>
             <w:r>
               <w:rPr>
                 <w:rFonts w:ascii="Arial" w:eastAsia="Times New Roman" w:hAnsi="Arial" w:cs="Arial"/>
@@ -4260,7 +4255,6 @@
               </w:rPr>
               <w:t>5</w:t>
             </w:r>
-            <w:proofErr w:type="spellEnd"/>
           </w:p>
         </w:tc>
         <w:tc>
@@ -4646,7 +4640,6 @@
                 <w:lang w:val="en-IN" w:eastAsia="en-IN"/>
               </w:rPr>
             </w:pPr>
-            <w:proofErr w:type="spellStart"/>
             <w:r>
               <w:rPr>
                 <w:rFonts w:ascii="Arial" w:eastAsia="Times New Roman" w:hAnsi="Arial" w:cs="Arial"/>
@@ -4667,7 +4660,6 @@
               </w:rPr>
               <w:t>1</w:t>
             </w:r>
-            <w:proofErr w:type="spellEnd"/>
           </w:p>
         </w:tc>
         <w:tc>
@@ -4859,7 +4851,6 @@
                 <w:lang w:val="en-IN" w:eastAsia="en-IN"/>
               </w:rPr>
             </w:pPr>
-            <w:proofErr w:type="spellStart"/>
             <w:r>
               <w:rPr>
                 <w:rFonts w:ascii="Arial" w:eastAsia="Times New Roman" w:hAnsi="Arial" w:cs="Arial"/>
@@ -4880,7 +4871,6 @@
               </w:rPr>
               <w:t>2</w:t>
             </w:r>
-            <w:proofErr w:type="spellEnd"/>
           </w:p>
         </w:tc>
         <w:tc>
@@ -5065,7 +5055,6 @@
                 <w:lang w:val="en-IN" w:eastAsia="en-IN"/>
               </w:rPr>
             </w:pPr>
-            <w:proofErr w:type="spellStart"/>
             <w:r>
               <w:rPr>
                 <w:rFonts w:ascii="Arial" w:eastAsia="Times New Roman" w:hAnsi="Arial" w:cs="Arial"/>
@@ -5086,7 +5075,6 @@
               </w:rPr>
               <w:t>3</w:t>
             </w:r>
-            <w:proofErr w:type="spellEnd"/>
           </w:p>
         </w:tc>
         <w:tc>
@@ -5271,7 +5259,6 @@
                 <w:lang w:val="en-IN" w:eastAsia="en-IN"/>
               </w:rPr>
             </w:pPr>
-            <w:proofErr w:type="spellStart"/>
             <w:r>
               <w:rPr>
                 <w:rFonts w:ascii="Arial" w:eastAsia="Times New Roman" w:hAnsi="Arial" w:cs="Arial"/>
@@ -5292,7 +5279,6 @@
               </w:rPr>
               <w:t>4</w:t>
             </w:r>
-            <w:proofErr w:type="spellEnd"/>
           </w:p>
         </w:tc>
         <w:tc>
@@ -5477,7 +5463,6 @@
                 <w:lang w:val="en-IN" w:eastAsia="en-IN"/>
               </w:rPr>
             </w:pPr>
-            <w:proofErr w:type="spellStart"/>
             <w:r>
               <w:rPr>
                 <w:rFonts w:ascii="Arial" w:eastAsia="Times New Roman" w:hAnsi="Arial" w:cs="Arial"/>
@@ -5498,7 +5483,6 @@
               </w:rPr>
               <w:t>5</w:t>
             </w:r>
-            <w:proofErr w:type="spellEnd"/>
           </w:p>
         </w:tc>
         <w:tc>
@@ -5800,6 +5784,7 @@
         </w:tc>
       </w:tr>
     </w:tbl>
+    <w:p/>
     <w:p/>
     <w:p/>
     <w:p/>
@@ -5832,7 +5817,25 @@
           <w:sz w:val="22"/>
           <w:szCs w:val="22"/>
         </w:rPr>
-        <w:t>Testing will be conducted on different Browsers,</w:t>
+        <w:t xml:space="preserve">Testing will be conducted on </w:t>
+      </w:r>
+      <w:r>
+        <w:rPr>
+          <w:rFonts w:ascii="Arial" w:hAnsi="Arial" w:cs="Arial"/>
+          <w:color w:val="000000"/>
+          <w:sz w:val="22"/>
+          <w:szCs w:val="22"/>
+        </w:rPr>
+        <w:t xml:space="preserve">Windows 10 on </w:t>
+      </w:r>
+      <w:r>
+        <w:rPr>
+          <w:rFonts w:ascii="Arial" w:hAnsi="Arial" w:cs="Arial"/>
+          <w:color w:val="000000"/>
+          <w:sz w:val="22"/>
+          <w:szCs w:val="22"/>
+        </w:rPr>
+        <w:t>different Browsers,</w:t>
       </w:r>
     </w:p>
     <w:p>
@@ -5879,7 +5882,6 @@
           <w:szCs w:val="22"/>
         </w:rPr>
       </w:pPr>
-      <w:proofErr w:type="spellStart"/>
       <w:r>
         <w:rPr>
           <w:rFonts w:ascii="Arial" w:hAnsi="Arial" w:cs="Arial"/>
@@ -5889,7 +5891,6 @@
         </w:rPr>
         <w:t>FireFox</w:t>
       </w:r>
-      <w:proofErr w:type="spellEnd"/>
     </w:p>
     <w:p>
       <w:pPr>
@@ -6581,9 +6582,8 @@
                 <w:shd w:val="clear" w:color="auto" w:fill="FFFFFF"/>
                 <w:lang w:val="en-IN" w:eastAsia="en-IN"/>
               </w:rPr>
-              <w:t xml:space="preserve">CPU </w:t>
-            </w:r>
-            <w:proofErr w:type="spellStart"/>
+              <w:t>CPU i5, 2</w:t>
+            </w:r>
             <w:r>
               <w:rPr>
                 <w:rFonts w:ascii="Arial" w:eastAsia="Times New Roman" w:hAnsi="Arial" w:cs="Arial"/>
@@ -6591,9 +6591,8 @@
                 <w:shd w:val="clear" w:color="auto" w:fill="FFFFFF"/>
                 <w:lang w:val="en-IN" w:eastAsia="en-IN"/>
               </w:rPr>
-              <w:t>i5</w:t>
-            </w:r>
-            <w:proofErr w:type="spellEnd"/>
+              <w:t>.</w:t>
+            </w:r>
             <w:r>
               <w:rPr>
                 <w:rFonts w:ascii="Arial" w:eastAsia="Times New Roman" w:hAnsi="Arial" w:cs="Arial"/>
@@ -6601,9 +6600,8 @@
                 <w:shd w:val="clear" w:color="auto" w:fill="FFFFFF"/>
                 <w:lang w:val="en-IN" w:eastAsia="en-IN"/>
               </w:rPr>
-              <w:t xml:space="preserve">, </w:t>
-            </w:r>
-            <w:proofErr w:type="spellStart"/>
+              <w:t>9</w:t>
+            </w:r>
             <w:r>
               <w:rPr>
                 <w:rFonts w:ascii="Arial" w:eastAsia="Times New Roman" w:hAnsi="Arial" w:cs="Arial"/>
@@ -6611,7 +6609,7 @@
                 <w:shd w:val="clear" w:color="auto" w:fill="FFFFFF"/>
                 <w:lang w:val="en-IN" w:eastAsia="en-IN"/>
               </w:rPr>
-              <w:t>2</w:t>
+              <w:t>GH</w:t>
             </w:r>
             <w:r>
               <w:rPr>
@@ -6620,36 +6618,8 @@
                 <w:shd w:val="clear" w:color="auto" w:fill="FFFFFF"/>
                 <w:lang w:val="en-IN" w:eastAsia="en-IN"/>
               </w:rPr>
-              <w:t>.</w:t>
-            </w:r>
-            <w:r>
-              <w:rPr>
-                <w:rFonts w:ascii="Arial" w:eastAsia="Times New Roman" w:hAnsi="Arial" w:cs="Arial"/>
-                <w:color w:val="000000"/>
-                <w:shd w:val="clear" w:color="auto" w:fill="FFFFFF"/>
-                <w:lang w:val="en-IN" w:eastAsia="en-IN"/>
-              </w:rPr>
-              <w:t>9</w:t>
-            </w:r>
-            <w:r>
-              <w:rPr>
-                <w:rFonts w:ascii="Arial" w:eastAsia="Times New Roman" w:hAnsi="Arial" w:cs="Arial"/>
-                <w:color w:val="000000"/>
-                <w:shd w:val="clear" w:color="auto" w:fill="FFFFFF"/>
-                <w:lang w:val="en-IN" w:eastAsia="en-IN"/>
-              </w:rPr>
-              <w:t>GH</w:t>
-            </w:r>
-            <w:r>
-              <w:rPr>
-                <w:rFonts w:ascii="Arial" w:eastAsia="Times New Roman" w:hAnsi="Arial" w:cs="Arial"/>
-                <w:color w:val="000000"/>
-                <w:shd w:val="clear" w:color="auto" w:fill="FFFFFF"/>
-                <w:lang w:val="en-IN" w:eastAsia="en-IN"/>
-              </w:rPr>
               <w:t>z</w:t>
             </w:r>
-            <w:proofErr w:type="spellEnd"/>
           </w:p>
         </w:tc>
       </w:tr>
@@ -6756,6 +6726,7 @@
         </w:numPr>
       </w:pPr>
       <w:r>
+        <w:lastRenderedPageBreak/>
         <w:t xml:space="preserve">Test Cases are executable only one module at a time due to frequent website crashes so the rest of the test cases </w:t>
       </w:r>
       <w:r>
@@ -6764,6 +6735,21 @@
       <w:r>
         <w:t>get skipped or fail</w:t>
       </w:r>
+    </w:p>
+    <w:p>
+      <w:pPr>
+        <w:ind w:left="360"/>
+      </w:pPr>
+    </w:p>
+    <w:p>
+      <w:pPr>
+        <w:ind w:left="360"/>
+      </w:pPr>
+    </w:p>
+    <w:p>
+      <w:pPr>
+        <w:ind w:left="360"/>
+      </w:pPr>
     </w:p>
     <w:p>
       <w:pPr>
@@ -6837,17 +6823,6 @@
       </w:r>
     </w:p>
     <w:p/>
-    <w:p/>
-    <w:p/>
-    <w:p>
-      <w:pPr>
-        <w:pStyle w:val="Heading1"/>
-        <w:rPr>
-          <w:b/>
-          <w:bCs/>
-        </w:rPr>
-      </w:pPr>
-    </w:p>
     <w:p>
       <w:pPr>
         <w:pStyle w:val="Heading1"/>
@@ -6938,11 +6913,9 @@
       <w:r>
         <w:t xml:space="preserve">All the above deliverables and video recording of the Automation test scripts executing and performing browser-based testing uploaded to GitHub and available in the below </w:t>
       </w:r>
-      <w:proofErr w:type="spellStart"/>
       <w:r>
-        <w:t>url</w:t>
+        <w:t>URL</w:t>
       </w:r>
-      <w:proofErr w:type="spellEnd"/>
       <w:r>
         <w:t>,</w:t>
       </w:r>
@@ -6956,44 +6929,8 @@
           <w:rPr>
             <w:rStyle w:val="Hyperlink"/>
           </w:rPr>
-          <w:t>https://</w:t>
+          <w:t>https://github.com/vysakhul/PHPTravels.git</w:t>
         </w:r>
-        <w:proofErr w:type="spellStart"/>
-        <w:r>
-          <w:rPr>
-            <w:rStyle w:val="Hyperlink"/>
-          </w:rPr>
-          <w:t>github.com</w:t>
-        </w:r>
-        <w:proofErr w:type="spellEnd"/>
-        <w:r>
-          <w:rPr>
-            <w:rStyle w:val="Hyperlink"/>
-          </w:rPr>
-          <w:t>/</w:t>
-        </w:r>
-        <w:proofErr w:type="spellStart"/>
-        <w:r>
-          <w:rPr>
-            <w:rStyle w:val="Hyperlink"/>
-          </w:rPr>
-          <w:t>vysakhul</w:t>
-        </w:r>
-        <w:proofErr w:type="spellEnd"/>
-        <w:r>
-          <w:rPr>
-            <w:rStyle w:val="Hyperlink"/>
-          </w:rPr>
-          <w:t>/</w:t>
-        </w:r>
-        <w:proofErr w:type="spellStart"/>
-        <w:r>
-          <w:rPr>
-            <w:rStyle w:val="Hyperlink"/>
-          </w:rPr>
-          <w:t>PHPTravels.git</w:t>
-        </w:r>
-        <w:proofErr w:type="spellEnd"/>
       </w:hyperlink>
     </w:p>
     <w:p>

</xml_diff>